<commit_message>
iNewcos fork the Gitest
</commit_message>
<xml_diff>
--- a/GitNote.docx
+++ b/GitNote.docx
@@ -160,6 +160,64 @@
           <w:rFonts w:hint="eastAsia"/>
         </w:rPr>
       </w:pPr>
+      <w:r>
+        <w:rPr>
+          <w:rFonts w:hint="eastAsia"/>
+        </w:rPr>
+        <w:t>iNewCOS:</w:t>
+      </w:r>
+    </w:p>
+    <w:p>
+      <w:pPr>
+        <w:rPr>
+          <w:rFonts w:hint="eastAsia"/>
+        </w:rPr>
+      </w:pPr>
+      <w:r>
+        <w:t>我</w:t>
+      </w:r>
+      <w:r>
+        <w:t>fork</w:t>
+      </w:r>
+      <w:r>
+        <w:t>了</w:t>
+      </w:r>
+      <w:r>
+        <w:t>liudezhi</w:t>
+      </w:r>
+      <w:r>
+        <w:t>的工程</w:t>
+      </w:r>
+      <w:r>
+        <w:rPr>
+          <w:rFonts w:hint="eastAsia"/>
+        </w:rPr>
+        <w:t>，</w:t>
+      </w:r>
+      <w:r>
+        <w:t>并</w:t>
+      </w:r>
+      <w:r>
+        <w:t>clone</w:t>
+      </w:r>
+      <w:r>
+        <w:t>到本地</w:t>
+      </w:r>
+      <w:r>
+        <w:rPr>
+          <w:rFonts w:hint="eastAsia"/>
+        </w:rPr>
+        <w:t>。</w:t>
+      </w:r>
+      <w:r>
+        <w:t>并写了以上内容</w:t>
+      </w:r>
+      <w:r>
+        <w:rPr>
+          <w:rFonts w:hint="eastAsia"/>
+        </w:rPr>
+        <w:t>。</w:t>
+      </w:r>
       <w:bookmarkStart w:id="0" w:name="_GoBack"/>
       <w:bookmarkEnd w:id="0"/>
     </w:p>

</xml_diff>